<commit_message>
add architecture+environment and modify role
</commit_message>
<xml_diff>
--- a/docs/team member's role.docx
+++ b/docs/team member's role.docx
@@ -10,16 +10,12 @@
           <w:numId w:val="1"/>
         </w:numPr>
         <w:ind w:leftChars="0"/>
-        <w:rPr>
-          <w:rFonts w:hint="eastAsia"/>
-        </w:rPr>
-      </w:pPr>
-      <w:r>
-        <w:rPr>
-          <w:rFonts w:hint="eastAsia"/>
-        </w:rPr>
-        <w:t>역할 분담</w:t>
-      </w:r>
+      </w:pPr>
+      <w:r>
+        <w:t>ROLE</w:t>
+      </w:r>
+      <w:bookmarkStart w:id="0" w:name="_GoBack"/>
+      <w:bookmarkEnd w:id="0"/>
     </w:p>
     <w:p>
       <w:pPr>
@@ -29,15 +25,27 @@
           <w:numId w:val="1"/>
         </w:numPr>
         <w:ind w:leftChars="0"/>
-        <w:rPr>
-          <w:rFonts w:hint="eastAsia"/>
-        </w:rPr>
       </w:pPr>
       <w:r>
         <w:rPr>
           <w:rFonts w:hint="eastAsia"/>
         </w:rPr>
         <w:t>현민 : 서버, 데이터베이스</w:t>
+      </w:r>
+      <w:r>
+        <w:t>, ProjectManager, Continuous Integration, 1</w:t>
+      </w:r>
+      <w:r>
+        <w:rPr>
+          <w:rFonts w:hint="eastAsia"/>
+        </w:rPr>
+        <w:t>차 발표, 시스템 설계</w:t>
+      </w:r>
+      <w:r>
+        <w:rPr>
+          <w:rFonts w:hint="eastAsia"/>
+        </w:rPr>
+        <w:t xml:space="preserve"> 등</w:t>
       </w:r>
     </w:p>
     <w:p>
@@ -64,108 +72,50 @@
         </w:rPr>
         <w:t xml:space="preserve">아이폰), 지도 </w:t>
       </w:r>
-      <w:proofErr w:type="spellStart"/>
-      <w:r>
-        <w:t>api</w:t>
-      </w:r>
-      <w:proofErr w:type="spellEnd"/>
-      <w:r>
-        <w:t>(</w:t>
-      </w:r>
-      <w:r>
-        <w:rPr>
-          <w:rFonts w:hint="eastAsia"/>
-        </w:rPr>
-        <w:t xml:space="preserve">카카오 </w:t>
-      </w:r>
-      <w:proofErr w:type="spellStart"/>
-      <w:r>
-        <w:rPr>
-          <w:rFonts w:hint="eastAsia"/>
-        </w:rPr>
-        <w:t>네비</w:t>
-      </w:r>
-      <w:proofErr w:type="spellEnd"/>
-      <w:r>
-        <w:rPr>
-          <w:rFonts w:hint="eastAsia"/>
-        </w:rPr>
-        <w:t xml:space="preserve"> </w:t>
+      <w:r>
+        <w:t>api(</w:t>
+      </w:r>
+      <w:r>
+        <w:rPr>
+          <w:rFonts w:hint="eastAsia"/>
+        </w:rPr>
+        <w:t xml:space="preserve">카카오 네비 </w:t>
+      </w:r>
+      <w:r>
+        <w:t xml:space="preserve">or Tmap), </w:t>
+      </w:r>
+      <w:r>
+        <w:rPr>
+          <w:rFonts w:hint="eastAsia"/>
+        </w:rPr>
+        <w:t xml:space="preserve">페이시스템 </w:t>
+      </w:r>
+      <w:r>
+        <w:t>api(</w:t>
+      </w:r>
+      <w:r>
+        <w:rPr>
+          <w:rFonts w:hint="eastAsia"/>
+        </w:rPr>
+        <w:t xml:space="preserve">카카오페이 </w:t>
       </w:r>
       <w:r>
         <w:t xml:space="preserve">or </w:t>
       </w:r>
-      <w:proofErr w:type="spellStart"/>
-      <w:r>
-        <w:t>Tmap</w:t>
-      </w:r>
-      <w:proofErr w:type="spellEnd"/>
-      <w:r>
-        <w:t xml:space="preserve">), </w:t>
-      </w:r>
-      <w:proofErr w:type="spellStart"/>
-      <w:r>
-        <w:rPr>
-          <w:rFonts w:hint="eastAsia"/>
-        </w:rPr>
-        <w:t>페이시스템</w:t>
-      </w:r>
-      <w:proofErr w:type="spellEnd"/>
-      <w:r>
-        <w:rPr>
-          <w:rFonts w:hint="eastAsia"/>
-        </w:rPr>
-        <w:t xml:space="preserve"> </w:t>
-      </w:r>
-      <w:proofErr w:type="spellStart"/>
-      <w:r>
-        <w:t>api</w:t>
-      </w:r>
-      <w:proofErr w:type="spellEnd"/>
-      <w:r>
-        <w:t>(</w:t>
-      </w:r>
-      <w:proofErr w:type="spellStart"/>
-      <w:r>
-        <w:rPr>
-          <w:rFonts w:hint="eastAsia"/>
-        </w:rPr>
-        <w:t>카카오페이</w:t>
-      </w:r>
-      <w:proofErr w:type="spellEnd"/>
-      <w:r>
-        <w:rPr>
-          <w:rFonts w:hint="eastAsia"/>
-        </w:rPr>
-        <w:t xml:space="preserve"> </w:t>
-      </w:r>
-      <w:r>
-        <w:t xml:space="preserve">or </w:t>
-      </w:r>
-      <w:proofErr w:type="spellStart"/>
-      <w:r>
-        <w:rPr>
-          <w:rFonts w:hint="eastAsia"/>
-        </w:rPr>
-        <w:t>네이버페이</w:t>
-      </w:r>
-      <w:proofErr w:type="spellEnd"/>
-      <w:r>
-        <w:rPr>
-          <w:rFonts w:hint="eastAsia"/>
-        </w:rPr>
-        <w:t xml:space="preserve"> </w:t>
-      </w:r>
-      <w:r>
-        <w:t xml:space="preserve">or </w:t>
-      </w:r>
-      <w:proofErr w:type="spellStart"/>
-      <w:r>
-        <w:t>Payco</w:t>
-      </w:r>
-      <w:proofErr w:type="spellEnd"/>
-      <w:r>
-        <w:t>)</w:t>
+      <w:r>
+        <w:rPr>
+          <w:rFonts w:hint="eastAsia"/>
+        </w:rPr>
+        <w:t xml:space="preserve">네이버페이 </w:t>
+      </w:r>
+      <w:r>
+        <w:t>or Payco)</w:t>
+      </w:r>
+      <w:r>
+        <w:rPr>
+          <w:rFonts w:hint="eastAsia"/>
+        </w:rPr>
+        <w:t xml:space="preserve"> 담당, 모바일, 시나리오 정리</w:t>
       </w:r>
     </w:p>
     <w:p>
@@ -176,9 +126,6 @@
           <w:numId w:val="1"/>
         </w:numPr>
         <w:ind w:leftChars="0"/>
-        <w:rPr>
-          <w:rFonts w:hint="eastAsia"/>
-        </w:rPr>
       </w:pPr>
       <w:r>
         <w:rPr>
@@ -203,6 +150,21 @@
           <w:rFonts w:hint="eastAsia"/>
         </w:rPr>
         <w:t>서비스, 알림</w:t>
+      </w:r>
+      <w:r>
+        <w:rPr>
+          <w:rFonts w:hint="eastAsia"/>
+        </w:rPr>
+        <w:t xml:space="preserve">, </w:t>
+      </w:r>
+      <w:r>
+        <w:t xml:space="preserve">UI </w:t>
+      </w:r>
+      <w:r>
+        <w:rPr>
+          <w:rFonts w:hint="eastAsia"/>
+        </w:rPr>
+        <w:t>컴포넌트 제작, 프로토타입 포토샵 등</w:t>
       </w:r>
     </w:p>
     <w:p>
@@ -232,6 +194,12 @@
       <w:r>
         <w:t>GPS</w:t>
       </w:r>
+      <w:r>
+        <w:rPr>
+          <w:rFonts w:hint="eastAsia"/>
+        </w:rPr>
+        <w:t>, 논문 초안 작성, 안드로이드와 서버의 인터페이스 역할하는 네트워크 모듈 만들기 등</w:t>
+      </w:r>
     </w:p>
     <w:p>
       <w:pPr>
@@ -249,7 +217,19 @@
         <w:rPr>
           <w:rFonts w:hint="eastAsia"/>
         </w:rPr>
-        <w:t xml:space="preserve">정윤 : 문서 작성, 클라이언트 </w:t>
+        <w:t>정윤 : 문서 작성</w:t>
+      </w:r>
+      <w:r>
+        <w:rPr>
+          <w:rFonts w:hint="eastAsia"/>
+        </w:rPr>
+        <w:t>(서기)</w:t>
+      </w:r>
+      <w:r>
+        <w:rPr>
+          <w:rFonts w:hint="eastAsia"/>
+        </w:rPr>
+        <w:t xml:space="preserve">, 클라이언트 </w:t>
       </w:r>
       <w:r>
         <w:t xml:space="preserve">UI, </w:t>
@@ -260,6 +240,33 @@
         </w:rPr>
         <w:t>서버와의 통신</w:t>
       </w:r>
+      <w:r>
+        <w:rPr>
+          <w:rFonts w:hint="eastAsia"/>
+        </w:rPr>
+        <w:t>, 컨셉 &amp; 서비스 운영 방식 정리, 사업계획 &amp; 수익 구조 분석 및 개선, 홍보 시스템 정리 등</w:t>
+      </w:r>
+    </w:p>
+    <w:p>
+      <w:pPr>
+        <w:rPr>
+          <w:rFonts w:hint="eastAsia"/>
+        </w:rPr>
+      </w:pPr>
+    </w:p>
+    <w:p>
+      <w:pPr>
+        <w:rPr>
+          <w:rFonts w:hint="eastAsia"/>
+        </w:rPr>
+      </w:pPr>
+    </w:p>
+    <w:p>
+      <w:pPr>
+        <w:rPr>
+          <w:rFonts w:hint="eastAsia"/>
+        </w:rPr>
+      </w:pPr>
     </w:p>
     <w:p>
       <w:pPr>
@@ -269,9 +276,6 @@
           <w:numId w:val="1"/>
         </w:numPr>
         <w:ind w:leftChars="0"/>
-        <w:rPr>
-          <w:rFonts w:hint="eastAsia"/>
-        </w:rPr>
       </w:pPr>
       <w:r>
         <w:rPr>
@@ -288,9 +292,6 @@
           <w:numId w:val="1"/>
         </w:numPr>
         <w:ind w:leftChars="0"/>
-        <w:rPr>
-          <w:rFonts w:hint="eastAsia"/>
-        </w:rPr>
       </w:pPr>
       <w:r>
         <w:rPr>
@@ -305,13 +306,8 @@
         <w:t>공부하기(</w:t>
       </w:r>
       <w:r>
-        <w:t xml:space="preserve">Node </w:t>
-      </w:r>
-      <w:proofErr w:type="spellStart"/>
-      <w:r>
-        <w:t>js</w:t>
-      </w:r>
-      <w:proofErr w:type="spellEnd"/>
+        <w:t>Node js</w:t>
+      </w:r>
       <w:r>
         <w:rPr>
           <w:rFonts w:hint="eastAsia"/>
@@ -336,19 +332,9 @@
         </w:rPr>
         <w:t>, 데이터베이스 공부하기(</w:t>
       </w:r>
-      <w:proofErr w:type="spellStart"/>
-      <w:r>
-        <w:t>NoSql</w:t>
-      </w:r>
-      <w:proofErr w:type="spellEnd"/>
-      <w:r>
-        <w:t xml:space="preserve"> or </w:t>
-      </w:r>
-      <w:proofErr w:type="spellStart"/>
-      <w:r>
-        <w:t>Sql</w:t>
-      </w:r>
-      <w:proofErr w:type="spellEnd"/>
+      <w:r>
+        <w:t>NoSql or Sql</w:t>
+      </w:r>
       <w:r>
         <w:rPr>
           <w:rFonts w:hint="eastAsia"/>
@@ -364,9 +350,6 @@
           <w:numId w:val="1"/>
         </w:numPr>
         <w:ind w:leftChars="0"/>
-        <w:rPr>
-          <w:rFonts w:hint="eastAsia"/>
-        </w:rPr>
       </w:pPr>
       <w:r>
         <w:rPr>
@@ -383,77 +366,32 @@
         </w:rPr>
         <w:t xml:space="preserve">아이폰, 클라이언트의 요구에 따라 선택), 지도 </w:t>
       </w:r>
-      <w:proofErr w:type="spellStart"/>
-      <w:r>
-        <w:t>api</w:t>
-      </w:r>
-      <w:proofErr w:type="spellEnd"/>
-      <w:r>
-        <w:t>(</w:t>
-      </w:r>
-      <w:r>
-        <w:rPr>
-          <w:rFonts w:hint="eastAsia"/>
-        </w:rPr>
-        <w:t xml:space="preserve">카카오 </w:t>
-      </w:r>
-      <w:proofErr w:type="spellStart"/>
-      <w:r>
-        <w:rPr>
-          <w:rFonts w:hint="eastAsia"/>
-        </w:rPr>
-        <w:t>네비</w:t>
-      </w:r>
-      <w:proofErr w:type="spellEnd"/>
-      <w:r>
-        <w:t xml:space="preserve">or </w:t>
-      </w:r>
-      <w:proofErr w:type="spellStart"/>
-      <w:r>
-        <w:t>Tmap</w:t>
-      </w:r>
-      <w:proofErr w:type="spellEnd"/>
-      <w:r>
-        <w:rPr>
-          <w:rFonts w:hint="eastAsia"/>
-        </w:rPr>
-        <w:t xml:space="preserve"> 중 선택), </w:t>
-      </w:r>
-      <w:proofErr w:type="spellStart"/>
-      <w:r>
-        <w:rPr>
-          <w:rFonts w:hint="eastAsia"/>
-        </w:rPr>
-        <w:t>페이시스템</w:t>
-      </w:r>
-      <w:proofErr w:type="spellEnd"/>
-      <w:r>
-        <w:rPr>
-          <w:rFonts w:hint="eastAsia"/>
-        </w:rPr>
-        <w:t xml:space="preserve"> </w:t>
-      </w:r>
-      <w:proofErr w:type="spellStart"/>
-      <w:r>
-        <w:t>api</w:t>
-      </w:r>
-      <w:proofErr w:type="spellEnd"/>
-      <w:r>
-        <w:t>(</w:t>
-      </w:r>
-      <w:proofErr w:type="spellStart"/>
-      <w:r>
-        <w:rPr>
-          <w:rFonts w:hint="eastAsia"/>
-        </w:rPr>
-        <w:t>카카오페이</w:t>
-      </w:r>
-      <w:proofErr w:type="spellEnd"/>
-      <w:r>
-        <w:rPr>
-          <w:rFonts w:hint="eastAsia"/>
-        </w:rPr>
-        <w:t xml:space="preserve"> </w:t>
+      <w:r>
+        <w:t>api(</w:t>
+      </w:r>
+      <w:r>
+        <w:rPr>
+          <w:rFonts w:hint="eastAsia"/>
+        </w:rPr>
+        <w:t>카카오 네비</w:t>
+      </w:r>
+      <w:r>
+        <w:t>or Tmap</w:t>
+      </w:r>
+      <w:r>
+        <w:rPr>
+          <w:rFonts w:hint="eastAsia"/>
+        </w:rPr>
+        <w:t xml:space="preserve"> 중 선택), 페이시스템 </w:t>
+      </w:r>
+      <w:r>
+        <w:t>api(</w:t>
+      </w:r>
+      <w:r>
+        <w:rPr>
+          <w:rFonts w:hint="eastAsia"/>
+        </w:rPr>
+        <w:t xml:space="preserve">카카오페이 </w:t>
       </w:r>
       <w:r>
         <w:t>or</w:t>
@@ -462,49 +400,16 @@
         <w:rPr>
           <w:rFonts w:hint="eastAsia"/>
         </w:rPr>
-        <w:t xml:space="preserve"> </w:t>
-      </w:r>
-      <w:proofErr w:type="spellStart"/>
-      <w:r>
-        <w:rPr>
-          <w:rFonts w:hint="eastAsia"/>
-        </w:rPr>
-        <w:t>네이버페이</w:t>
-      </w:r>
-      <w:proofErr w:type="spellEnd"/>
-      <w:r>
-        <w:rPr>
-          <w:rFonts w:hint="eastAsia"/>
-        </w:rPr>
-        <w:t xml:space="preserve"> </w:t>
-      </w:r>
-      <w:r>
-        <w:t xml:space="preserve">or </w:t>
-      </w:r>
-      <w:proofErr w:type="spellStart"/>
-      <w:r>
-        <w:t>Payco</w:t>
-      </w:r>
-      <w:proofErr w:type="spellEnd"/>
-      <w:r>
-        <w:rPr>
-          <w:rFonts w:hint="eastAsia"/>
-        </w:rPr>
-        <w:t xml:space="preserve"> 중 선택, </w:t>
-      </w:r>
-      <w:proofErr w:type="spellStart"/>
-      <w:r>
-        <w:rPr>
-          <w:rFonts w:hint="eastAsia"/>
-        </w:rPr>
-        <w:t>중복선택</w:t>
-      </w:r>
-      <w:proofErr w:type="spellEnd"/>
-      <w:r>
-        <w:rPr>
-          <w:rFonts w:hint="eastAsia"/>
-        </w:rPr>
-        <w:t xml:space="preserve"> 가능)</w:t>
+        <w:t xml:space="preserve"> 네이버페이 </w:t>
+      </w:r>
+      <w:r>
+        <w:t>or Payco</w:t>
+      </w:r>
+      <w:r>
+        <w:rPr>
+          <w:rFonts w:hint="eastAsia"/>
+        </w:rPr>
+        <w:t xml:space="preserve"> 중 선택, 중복선택 가능)</w:t>
       </w:r>
     </w:p>
     <w:p>
@@ -515,9 +420,6 @@
           <w:numId w:val="1"/>
         </w:numPr>
         <w:ind w:leftChars="0"/>
-        <w:rPr>
-          <w:rFonts w:hint="eastAsia"/>
-        </w:rPr>
       </w:pPr>
       <w:r>
         <w:rPr>
@@ -534,8 +436,6 @@
         </w:rPr>
         <w:t>작성</w:t>
       </w:r>
-      <w:bookmarkStart w:id="0" w:name="_GoBack"/>
-      <w:bookmarkEnd w:id="0"/>
     </w:p>
     <w:sectPr>
       <w:pgSz w:w="11900" w:h="16840"/>

</xml_diff>